<commit_message>
them 2 dongf boi do
</commit_message>
<xml_diff>
--- a/Project Planning/Work-Breakdown-Structure_tv.docx
+++ b/Project Planning/Work-Breakdown-Structure_tv.docx
@@ -709,6 +709,15 @@
         </w:rPr>
         <w:t>Phát triển các điều lệ dự án</w:t>
       </w:r>
+      <w:r>
+        <w:rPr>
+          <w:rFonts w:asciiTheme="minorHAnsi" w:hAnsiTheme="minorHAnsi"/>
+          <w:sz w:val="24"/>
+          <w:szCs w:val="24"/>
+          <w:lang w:val="en-US"/>
+        </w:rPr>
+        <w:t xml:space="preserve"> </w:t>
+      </w:r>
     </w:p>
     <w:p>
       <w:pPr>
@@ -719,26 +728,164 @@
         </w:numPr>
         <w:rPr>
           <w:rFonts w:asciiTheme="minorHAnsi" w:hAnsiTheme="minorHAnsi"/>
+          <w:color w:val="FF0000"/>
           <w:sz w:val="24"/>
           <w:szCs w:val="24"/>
         </w:rPr>
       </w:pPr>
-      <w:r>
-        <w:rPr>
-          <w:rFonts w:asciiTheme="minorHAnsi" w:hAnsiTheme="minorHAnsi"/>
-          <w:i/>
+      <w:proofErr w:type="spellStart"/>
+      <w:r>
+        <w:rPr>
+          <w:rFonts w:asciiTheme="minorHAnsi" w:hAnsiTheme="minorHAnsi"/>
+          <w:color w:val="FF0000"/>
           <w:sz w:val="24"/>
           <w:szCs w:val="24"/>
-        </w:rPr>
-        <w:t xml:space="preserve">Có thể giao: </w:t>
-      </w:r>
-      <w:r>
-        <w:rPr>
-          <w:rFonts w:asciiTheme="minorHAnsi" w:hAnsiTheme="minorHAnsi"/>
+          <w:lang w:val="en-US"/>
+        </w:rPr>
+        <w:t>Phát</w:t>
+      </w:r>
+      <w:proofErr w:type="spellEnd"/>
+      <w:r>
+        <w:rPr>
+          <w:rFonts w:asciiTheme="minorHAnsi" w:hAnsiTheme="minorHAnsi"/>
+          <w:color w:val="FF0000"/>
           <w:sz w:val="24"/>
           <w:szCs w:val="24"/>
-        </w:rPr>
-        <w:t>Gửi Điều lệ Dự án</w:t>
+          <w:lang w:val="en-US"/>
+        </w:rPr>
+        <w:t xml:space="preserve"> </w:t>
+      </w:r>
+      <w:proofErr w:type="spellStart"/>
+      <w:r>
+        <w:rPr>
+          <w:rFonts w:asciiTheme="minorHAnsi" w:hAnsiTheme="minorHAnsi"/>
+          <w:color w:val="FF0000"/>
+          <w:sz w:val="24"/>
+          <w:szCs w:val="24"/>
+          <w:lang w:val="en-US"/>
+        </w:rPr>
+        <w:t>triển</w:t>
+      </w:r>
+      <w:proofErr w:type="spellEnd"/>
+      <w:r>
+        <w:rPr>
+          <w:rFonts w:asciiTheme="minorHAnsi" w:hAnsiTheme="minorHAnsi"/>
+          <w:color w:val="FF0000"/>
+          <w:sz w:val="24"/>
+          <w:szCs w:val="24"/>
+          <w:lang w:val="en-US"/>
+        </w:rPr>
+        <w:t xml:space="preserve"> </w:t>
+      </w:r>
+      <w:proofErr w:type="spellStart"/>
+      <w:r>
+        <w:rPr>
+          <w:rFonts w:asciiTheme="minorHAnsi" w:hAnsiTheme="minorHAnsi"/>
+          <w:color w:val="FF0000"/>
+          <w:sz w:val="24"/>
+          <w:szCs w:val="24"/>
+          <w:lang w:val="en-US"/>
+        </w:rPr>
+        <w:t>các</w:t>
+      </w:r>
+      <w:proofErr w:type="spellEnd"/>
+      <w:r>
+        <w:rPr>
+          <w:rFonts w:asciiTheme="minorHAnsi" w:hAnsiTheme="minorHAnsi"/>
+          <w:color w:val="FF0000"/>
+          <w:sz w:val="24"/>
+          <w:szCs w:val="24"/>
+          <w:lang w:val="en-US"/>
+        </w:rPr>
+        <w:t xml:space="preserve"> </w:t>
+      </w:r>
+      <w:proofErr w:type="spellStart"/>
+      <w:r>
+        <w:rPr>
+          <w:rFonts w:asciiTheme="minorHAnsi" w:hAnsiTheme="minorHAnsi"/>
+          <w:color w:val="FF0000"/>
+          <w:sz w:val="24"/>
+          <w:szCs w:val="24"/>
+          <w:lang w:val="en-US"/>
+        </w:rPr>
+        <w:t>trường</w:t>
+      </w:r>
+      <w:proofErr w:type="spellEnd"/>
+      <w:r>
+        <w:rPr>
+          <w:rFonts w:asciiTheme="minorHAnsi" w:hAnsiTheme="minorHAnsi"/>
+          <w:color w:val="FF0000"/>
+          <w:sz w:val="24"/>
+          <w:szCs w:val="24"/>
+          <w:lang w:val="en-US"/>
+        </w:rPr>
+        <w:t xml:space="preserve"> </w:t>
+      </w:r>
+      <w:proofErr w:type="spellStart"/>
+      <w:r>
+        <w:rPr>
+          <w:rFonts w:asciiTheme="minorHAnsi" w:hAnsiTheme="minorHAnsi"/>
+          <w:color w:val="FF0000"/>
+          <w:sz w:val="24"/>
+          <w:szCs w:val="24"/>
+          <w:lang w:val="en-US"/>
+        </w:rPr>
+        <w:t>hợp</w:t>
+      </w:r>
+      <w:proofErr w:type="spellEnd"/>
+      <w:r>
+        <w:rPr>
+          <w:rFonts w:asciiTheme="minorHAnsi" w:hAnsiTheme="minorHAnsi"/>
+          <w:color w:val="FF0000"/>
+          <w:sz w:val="24"/>
+          <w:szCs w:val="24"/>
+          <w:lang w:val="en-US"/>
+        </w:rPr>
+        <w:t xml:space="preserve"> </w:t>
+      </w:r>
+      <w:proofErr w:type="spellStart"/>
+      <w:r>
+        <w:rPr>
+          <w:rFonts w:asciiTheme="minorHAnsi" w:hAnsiTheme="minorHAnsi"/>
+          <w:color w:val="FF0000"/>
+          <w:sz w:val="24"/>
+          <w:szCs w:val="24"/>
+          <w:lang w:val="en-US"/>
+        </w:rPr>
+        <w:t>kinh</w:t>
+      </w:r>
+      <w:proofErr w:type="spellEnd"/>
+      <w:r>
+        <w:rPr>
+          <w:rFonts w:asciiTheme="minorHAnsi" w:hAnsiTheme="minorHAnsi"/>
+          <w:color w:val="FF0000"/>
+          <w:sz w:val="24"/>
+          <w:szCs w:val="24"/>
+          <w:lang w:val="en-US"/>
+        </w:rPr>
+        <w:t xml:space="preserve"> </w:t>
+      </w:r>
+      <w:proofErr w:type="spellStart"/>
+      <w:r>
+        <w:rPr>
+          <w:rFonts w:asciiTheme="minorHAnsi" w:hAnsiTheme="minorHAnsi"/>
+          <w:color w:val="FF0000"/>
+          <w:sz w:val="24"/>
+          <w:szCs w:val="24"/>
+          <w:lang w:val="en-US"/>
+        </w:rPr>
+        <w:t>doanh</w:t>
+      </w:r>
+      <w:proofErr w:type="spellEnd"/>
+      <w:r>
+        <w:rPr>
+          <w:rFonts w:asciiTheme="minorHAnsi" w:hAnsiTheme="minorHAnsi"/>
+          <w:color w:val="FF0000"/>
+          <w:sz w:val="24"/>
+          <w:szCs w:val="24"/>
+          <w:lang w:val="en-US"/>
+        </w:rPr>
+        <w:t xml:space="preserve"> </w:t>
       </w:r>
     </w:p>
     <w:p>
@@ -757,10 +904,28 @@
       <w:r>
         <w:rPr>
           <w:rFonts w:asciiTheme="minorHAnsi" w:hAnsiTheme="minorHAnsi"/>
+          <w:i/>
           <w:sz w:val="24"/>
           <w:szCs w:val="24"/>
         </w:rPr>
-        <w:t>Nhà tài trợ dự án Đánh giá Điều lệ dự án</w:t>
+        <w:t xml:space="preserve">Có thể giao: </w:t>
+      </w:r>
+      <w:r>
+        <w:rPr>
+          <w:rFonts w:asciiTheme="minorHAnsi" w:hAnsiTheme="minorHAnsi"/>
+          <w:sz w:val="24"/>
+          <w:szCs w:val="24"/>
+        </w:rPr>
+        <w:t>Gửi Điều lệ Dự án</w:t>
+      </w:r>
+      <w:r>
+        <w:rPr>
+          <w:rFonts w:asciiTheme="minorHAnsi" w:hAnsiTheme="minorHAnsi"/>
+          <w:sz w:val="24"/>
+          <w:szCs w:val="24"/>
+          <w:lang w:val="en-US"/>
+        </w:rPr>
+        <w:t xml:space="preserve"> </w:t>
       </w:r>
     </w:p>
     <w:p>
@@ -772,17 +937,348 @@
         </w:numPr>
         <w:rPr>
           <w:rFonts w:asciiTheme="minorHAnsi" w:hAnsiTheme="minorHAnsi"/>
+          <w:color w:val="FF0000"/>
           <w:sz w:val="24"/>
           <w:szCs w:val="24"/>
         </w:rPr>
       </w:pPr>
-      <w:r>
-        <w:rPr>
-          <w:rFonts w:asciiTheme="minorHAnsi" w:hAnsiTheme="minorHAnsi"/>
+      <w:proofErr w:type="spellStart"/>
+      <w:r>
+        <w:rPr>
+          <w:rFonts w:asciiTheme="minorHAnsi" w:hAnsiTheme="minorHAnsi"/>
+          <w:color w:val="FF0000"/>
           <w:sz w:val="24"/>
           <w:szCs w:val="24"/>
+          <w:lang w:val="en-US"/>
+        </w:rPr>
+        <w:t>Có</w:t>
+      </w:r>
+      <w:proofErr w:type="spellEnd"/>
+      <w:r>
+        <w:rPr>
+          <w:rFonts w:asciiTheme="minorHAnsi" w:hAnsiTheme="minorHAnsi"/>
+          <w:color w:val="FF0000"/>
+          <w:sz w:val="24"/>
+          <w:szCs w:val="24"/>
+          <w:lang w:val="en-US"/>
+        </w:rPr>
+        <w:t xml:space="preserve"> </w:t>
+      </w:r>
+      <w:proofErr w:type="spellStart"/>
+      <w:r>
+        <w:rPr>
+          <w:rFonts w:asciiTheme="minorHAnsi" w:hAnsiTheme="minorHAnsi"/>
+          <w:color w:val="FF0000"/>
+          <w:sz w:val="24"/>
+          <w:szCs w:val="24"/>
+          <w:lang w:val="en-US"/>
+        </w:rPr>
+        <w:t>thể</w:t>
+      </w:r>
+      <w:proofErr w:type="spellEnd"/>
+      <w:r>
+        <w:rPr>
+          <w:rFonts w:asciiTheme="minorHAnsi" w:hAnsiTheme="minorHAnsi"/>
+          <w:color w:val="FF0000"/>
+          <w:sz w:val="24"/>
+          <w:szCs w:val="24"/>
+          <w:lang w:val="en-US"/>
+        </w:rPr>
+        <w:t xml:space="preserve"> </w:t>
+      </w:r>
+      <w:proofErr w:type="spellStart"/>
+      <w:r>
+        <w:rPr>
+          <w:rFonts w:asciiTheme="minorHAnsi" w:hAnsiTheme="minorHAnsi"/>
+          <w:color w:val="FF0000"/>
+          <w:sz w:val="24"/>
+          <w:szCs w:val="24"/>
+          <w:lang w:val="en-US"/>
+        </w:rPr>
+        <w:t>giao</w:t>
+      </w:r>
+      <w:proofErr w:type="spellEnd"/>
+      <w:r>
+        <w:rPr>
+          <w:rFonts w:asciiTheme="minorHAnsi" w:hAnsiTheme="minorHAnsi"/>
+          <w:color w:val="FF0000"/>
+          <w:sz w:val="24"/>
+          <w:szCs w:val="24"/>
+          <w:lang w:val="en-US"/>
+        </w:rPr>
+        <w:t xml:space="preserve">: </w:t>
+      </w:r>
+      <w:proofErr w:type="spellStart"/>
+      <w:r>
+        <w:rPr>
+          <w:rFonts w:asciiTheme="minorHAnsi" w:hAnsiTheme="minorHAnsi"/>
+          <w:color w:val="FF0000"/>
+          <w:sz w:val="24"/>
+          <w:szCs w:val="24"/>
+          <w:lang w:val="en-US"/>
+        </w:rPr>
+        <w:t>Gửi</w:t>
+      </w:r>
+      <w:proofErr w:type="spellEnd"/>
+      <w:r>
+        <w:rPr>
+          <w:rFonts w:asciiTheme="minorHAnsi" w:hAnsiTheme="minorHAnsi"/>
+          <w:color w:val="FF0000"/>
+          <w:sz w:val="24"/>
+          <w:szCs w:val="24"/>
+          <w:lang w:val="en-US"/>
+        </w:rPr>
+        <w:t xml:space="preserve"> </w:t>
+      </w:r>
+      <w:proofErr w:type="spellStart"/>
+      <w:r>
+        <w:rPr>
+          <w:rFonts w:asciiTheme="minorHAnsi" w:hAnsiTheme="minorHAnsi"/>
+          <w:color w:val="FF0000"/>
+          <w:sz w:val="24"/>
+          <w:szCs w:val="24"/>
+          <w:lang w:val="en-US"/>
+        </w:rPr>
+        <w:t>trường</w:t>
+      </w:r>
+      <w:proofErr w:type="spellEnd"/>
+      <w:r>
+        <w:rPr>
+          <w:rFonts w:asciiTheme="minorHAnsi" w:hAnsiTheme="minorHAnsi"/>
+          <w:color w:val="FF0000"/>
+          <w:sz w:val="24"/>
+          <w:szCs w:val="24"/>
+          <w:lang w:val="en-US"/>
+        </w:rPr>
+        <w:t xml:space="preserve"> </w:t>
+      </w:r>
+      <w:proofErr w:type="spellStart"/>
+      <w:r>
+        <w:rPr>
+          <w:rFonts w:asciiTheme="minorHAnsi" w:hAnsiTheme="minorHAnsi"/>
+          <w:color w:val="FF0000"/>
+          <w:sz w:val="24"/>
+          <w:szCs w:val="24"/>
+          <w:lang w:val="en-US"/>
+        </w:rPr>
+        <w:t>hợp</w:t>
+      </w:r>
+      <w:proofErr w:type="spellEnd"/>
+      <w:r>
+        <w:rPr>
+          <w:rFonts w:asciiTheme="minorHAnsi" w:hAnsiTheme="minorHAnsi"/>
+          <w:color w:val="FF0000"/>
+          <w:sz w:val="24"/>
+          <w:szCs w:val="24"/>
+          <w:lang w:val="en-US"/>
+        </w:rPr>
+        <w:t xml:space="preserve"> </w:t>
+      </w:r>
+      <w:proofErr w:type="spellStart"/>
+      <w:r>
+        <w:rPr>
+          <w:rFonts w:asciiTheme="minorHAnsi" w:hAnsiTheme="minorHAnsi"/>
+          <w:color w:val="FF0000"/>
+          <w:sz w:val="24"/>
+          <w:szCs w:val="24"/>
+          <w:lang w:val="en-US"/>
+        </w:rPr>
+        <w:t>kinh</w:t>
+      </w:r>
+      <w:proofErr w:type="spellEnd"/>
+      <w:r>
+        <w:rPr>
+          <w:rFonts w:asciiTheme="minorHAnsi" w:hAnsiTheme="minorHAnsi"/>
+          <w:color w:val="FF0000"/>
+          <w:sz w:val="24"/>
+          <w:szCs w:val="24"/>
+          <w:lang w:val="en-US"/>
+        </w:rPr>
+        <w:t xml:space="preserve"> </w:t>
+      </w:r>
+      <w:proofErr w:type="spellStart"/>
+      <w:r>
+        <w:rPr>
+          <w:rFonts w:asciiTheme="minorHAnsi" w:hAnsiTheme="minorHAnsi"/>
+          <w:color w:val="FF0000"/>
+          <w:sz w:val="24"/>
+          <w:szCs w:val="24"/>
+          <w:lang w:val="en-US"/>
+        </w:rPr>
+        <w:t>doanh</w:t>
+      </w:r>
+      <w:proofErr w:type="spellEnd"/>
+      <w:r>
+        <w:rPr>
+          <w:rFonts w:asciiTheme="minorHAnsi" w:hAnsiTheme="minorHAnsi"/>
+          <w:color w:val="FF0000"/>
+          <w:sz w:val="24"/>
+          <w:szCs w:val="24"/>
+          <w:lang w:val="en-US"/>
+        </w:rPr>
+        <w:t xml:space="preserve"> </w:t>
+      </w:r>
+    </w:p>
+    <w:p>
+      <w:pPr>
+        <w:pStyle w:val="NoSpacing"/>
+        <w:numPr>
+          <w:ilvl w:val="2"/>
+          <w:numId w:val="4"/>
+        </w:numPr>
+        <w:rPr>
+          <w:rFonts w:asciiTheme="minorHAnsi" w:hAnsiTheme="minorHAnsi"/>
+          <w:sz w:val="24"/>
+          <w:szCs w:val="24"/>
+        </w:rPr>
+      </w:pPr>
+      <w:r>
+        <w:rPr>
+          <w:rFonts w:asciiTheme="minorHAnsi" w:hAnsiTheme="minorHAnsi"/>
+          <w:sz w:val="24"/>
+          <w:szCs w:val="24"/>
+        </w:rPr>
+        <w:t>Nhà tài trợ dự án Đánh giá Điều lệ dự án</w:t>
+      </w:r>
+      <w:r>
+        <w:rPr>
+          <w:rFonts w:asciiTheme="minorHAnsi" w:hAnsiTheme="minorHAnsi"/>
+          <w:sz w:val="24"/>
+          <w:szCs w:val="24"/>
+          <w:lang w:val="en-US"/>
+        </w:rPr>
+        <w:t xml:space="preserve"> </w:t>
+      </w:r>
+      <w:proofErr w:type="spellStart"/>
+      <w:r>
+        <w:rPr>
+          <w:rFonts w:asciiTheme="minorHAnsi" w:hAnsiTheme="minorHAnsi"/>
+          <w:sz w:val="24"/>
+          <w:szCs w:val="24"/>
+          <w:lang w:val="en-US"/>
+        </w:rPr>
+        <w:t>và</w:t>
+      </w:r>
+      <w:proofErr w:type="spellEnd"/>
+      <w:r>
+        <w:rPr>
+          <w:rFonts w:asciiTheme="minorHAnsi" w:hAnsiTheme="minorHAnsi"/>
+          <w:sz w:val="24"/>
+          <w:szCs w:val="24"/>
+          <w:lang w:val="en-US"/>
+        </w:rPr>
+        <w:t xml:space="preserve"> </w:t>
+      </w:r>
+      <w:proofErr w:type="spellStart"/>
+      <w:r>
+        <w:rPr>
+          <w:rFonts w:asciiTheme="minorHAnsi" w:hAnsiTheme="minorHAnsi"/>
+          <w:sz w:val="24"/>
+          <w:szCs w:val="24"/>
+          <w:lang w:val="en-US"/>
+        </w:rPr>
+        <w:t>trường</w:t>
+      </w:r>
+      <w:proofErr w:type="spellEnd"/>
+      <w:r>
+        <w:rPr>
+          <w:rFonts w:asciiTheme="minorHAnsi" w:hAnsiTheme="minorHAnsi"/>
+          <w:sz w:val="24"/>
+          <w:szCs w:val="24"/>
+          <w:lang w:val="en-US"/>
+        </w:rPr>
+        <w:t xml:space="preserve"> </w:t>
+      </w:r>
+      <w:proofErr w:type="spellStart"/>
+      <w:r>
+        <w:rPr>
+          <w:rFonts w:asciiTheme="minorHAnsi" w:hAnsiTheme="minorHAnsi"/>
+          <w:sz w:val="24"/>
+          <w:szCs w:val="24"/>
+          <w:lang w:val="en-US"/>
+        </w:rPr>
+        <w:t>hợp</w:t>
+      </w:r>
+      <w:proofErr w:type="spellEnd"/>
+      <w:r>
+        <w:rPr>
+          <w:rFonts w:asciiTheme="minorHAnsi" w:hAnsiTheme="minorHAnsi"/>
+          <w:sz w:val="24"/>
+          <w:szCs w:val="24"/>
+          <w:lang w:val="en-US"/>
+        </w:rPr>
+        <w:t xml:space="preserve"> </w:t>
+      </w:r>
+      <w:proofErr w:type="spellStart"/>
+      <w:r>
+        <w:rPr>
+          <w:rFonts w:asciiTheme="minorHAnsi" w:hAnsiTheme="minorHAnsi"/>
+          <w:sz w:val="24"/>
+          <w:szCs w:val="24"/>
+          <w:lang w:val="en-US"/>
+        </w:rPr>
+        <w:t>kinh</w:t>
+      </w:r>
+      <w:proofErr w:type="spellEnd"/>
+      <w:r>
+        <w:rPr>
+          <w:rFonts w:asciiTheme="minorHAnsi" w:hAnsiTheme="minorHAnsi"/>
+          <w:sz w:val="24"/>
+          <w:szCs w:val="24"/>
+          <w:lang w:val="en-US"/>
+        </w:rPr>
+        <w:t xml:space="preserve"> </w:t>
+      </w:r>
+      <w:proofErr w:type="spellStart"/>
+      <w:r>
+        <w:rPr>
+          <w:rFonts w:asciiTheme="minorHAnsi" w:hAnsiTheme="minorHAnsi"/>
+          <w:sz w:val="24"/>
+          <w:szCs w:val="24"/>
+          <w:lang w:val="en-US"/>
+        </w:rPr>
+        <w:t>doanh</w:t>
+      </w:r>
+      <w:proofErr w:type="spellEnd"/>
+      <w:r>
+        <w:rPr>
+          <w:rFonts w:asciiTheme="minorHAnsi" w:hAnsiTheme="minorHAnsi"/>
+          <w:sz w:val="24"/>
+          <w:szCs w:val="24"/>
+          <w:lang w:val="en-US"/>
+        </w:rPr>
+        <w:t xml:space="preserve"> </w:t>
+      </w:r>
+    </w:p>
+    <w:p>
+      <w:pPr>
+        <w:pStyle w:val="NoSpacing"/>
+        <w:numPr>
+          <w:ilvl w:val="2"/>
+          <w:numId w:val="4"/>
+        </w:numPr>
+        <w:rPr>
+          <w:rFonts w:asciiTheme="minorHAnsi" w:hAnsiTheme="minorHAnsi"/>
+          <w:sz w:val="24"/>
+          <w:szCs w:val="24"/>
+        </w:rPr>
+      </w:pPr>
+      <w:r>
+        <w:rPr>
+          <w:rFonts w:asciiTheme="minorHAnsi" w:hAnsiTheme="minorHAnsi"/>
+          <w:sz w:val="24"/>
+          <w:szCs w:val="24"/>
         </w:rPr>
         <w:t>Điều lệ dự án Đã ký / Phê duyệt</w:t>
+      </w:r>
+      <w:r>
+        <w:rPr>
+          <w:rFonts w:asciiTheme="minorHAnsi" w:hAnsiTheme="minorHAnsi"/>
+          <w:sz w:val="24"/>
+          <w:szCs w:val="24"/>
+          <w:lang w:val="en-US"/>
+        </w:rPr>
+        <w:t xml:space="preserve"> </w:t>
       </w:r>
     </w:p>
     <w:p>
@@ -827,6 +1323,15 @@
           <w:szCs w:val="24"/>
         </w:rPr>
         <w:t>Tạo Tuyên bố Phạm vi Sơ bộ</w:t>
+      </w:r>
+      <w:r>
+        <w:rPr>
+          <w:rFonts w:asciiTheme="minorHAnsi" w:hAnsiTheme="minorHAnsi"/>
+          <w:sz w:val="24"/>
+          <w:szCs w:val="24"/>
+          <w:lang w:val="en-US"/>
+        </w:rPr>
+        <w:t xml:space="preserve"> </w:t>
       </w:r>
     </w:p>
     <w:p>
@@ -1763,6 +2268,7 @@
           <w:sz w:val="28"/>
           <w:szCs w:val="28"/>
         </w:rPr>
+        <w:lastRenderedPageBreak/>
         <w:t>Cấu trúc phân cấp</w:t>
       </w:r>
     </w:p>
@@ -1817,7 +2323,6 @@
                 <w:sz w:val="24"/>
                 <w:szCs w:val="24"/>
               </w:rPr>
-              <w:lastRenderedPageBreak/>
               <w:t>Cấp độ</w:t>
             </w:r>
           </w:p>
@@ -7139,14 +7644,7 @@
                                   <w:sz w:val="15"/>
                                   <w:szCs w:val="15"/>
                                 </w:rPr>
-                                <w:t xml:space="preserve">Evaluation </w:t>
-                              </w:r>
-                              <w:r>
-                                <w:rPr>
-                                  <w:sz w:val="15"/>
-                                  <w:szCs w:val="15"/>
-                                </w:rPr>
-                                <w:t>&amp; Recommendations</w:t>
+                                <w:t>Evaluation &amp; Recommendations</w:t>
                               </w:r>
                             </w:p>
                             <w:p>
@@ -9249,14 +9747,7 @@
                             <w:sz w:val="15"/>
                             <w:szCs w:val="15"/>
                           </w:rPr>
-                          <w:t xml:space="preserve">Evaluation </w:t>
-                        </w:r>
-                        <w:r>
-                          <w:rPr>
-                            <w:sz w:val="15"/>
-                            <w:szCs w:val="15"/>
-                          </w:rPr>
-                          <w:t>&amp; Recommendations</w:t>
+                          <w:t>Evaluation &amp; Recommendations</w:t>
                         </w:r>
                       </w:p>
                       <w:p>
@@ -15072,6 +15563,7 @@
     <w:lsdException w:name="HTML Sample" w:semiHidden="1" w:unhideWhenUsed="1"/>
     <w:lsdException w:name="HTML Typewriter" w:semiHidden="1" w:unhideWhenUsed="1"/>
     <w:lsdException w:name="HTML Variable" w:semiHidden="1" w:unhideWhenUsed="1"/>
+    <w:lsdException w:name="Normal Table" w:semiHidden="1" w:unhideWhenUsed="1"/>
     <w:lsdException w:name="annotation subject" w:semiHidden="1" w:unhideWhenUsed="1"/>
     <w:lsdException w:name="No List" w:semiHidden="1" w:unhideWhenUsed="1"/>
     <w:lsdException w:name="Outline List 1" w:semiHidden="1" w:unhideWhenUsed="1"/>
@@ -15118,8 +15610,10 @@
     <w:lsdException w:name="Table Subtle 2" w:semiHidden="1" w:unhideWhenUsed="1"/>
     <w:lsdException w:name="Table Web 1" w:semiHidden="1" w:unhideWhenUsed="1"/>
     <w:lsdException w:name="Table Web 2" w:semiHidden="1" w:unhideWhenUsed="1"/>
+    <w:lsdException w:name="Table Web 3" w:semiHidden="1" w:unhideWhenUsed="1"/>
     <w:lsdException w:name="Balloon Text" w:semiHidden="1" w:unhideWhenUsed="1"/>
     <w:lsdException w:name="Table Grid" w:uiPriority="39"/>
+    <w:lsdException w:name="Table Theme" w:semiHidden="1" w:unhideWhenUsed="1"/>
     <w:lsdException w:name="Placeholder Text" w:semiHidden="1"/>
     <w:lsdException w:name="No Spacing" w:uiPriority="1" w:qFormat="1"/>
     <w:lsdException w:name="Light Shading" w:uiPriority="60"/>
@@ -15365,6 +15859,7 @@
   <w:style w:type="character" w:default="1" w:styleId="DefaultParagraphFont">
     <w:name w:val="Default Paragraph Font"/>
     <w:uiPriority w:val="1"/>
+    <w:semiHidden/>
     <w:unhideWhenUsed/>
   </w:style>
   <w:style w:type="table" w:default="1" w:styleId="TableNormal">

</xml_diff>